<commit_message>
Reparando erros de GMUD
</commit_message>
<xml_diff>
--- a/arquivos-de-ti/GMUD normal.docx
+++ b/arquivos-de-ti/GMUD normal.docx
@@ -540,16 +540,14 @@
                 <w:szCs w:val="24"/>
               </w:rPr>
             </w:pPr>
-            <w:proofErr w:type="spellStart"/>
-            <w:r>
-              <w:rPr>
-                <w:rFonts w:ascii="Arial" w:eastAsia="Arial" w:hAnsi="Arial" w:cs="Arial"/>
-                <w:sz w:val="24"/>
-                <w:szCs w:val="24"/>
-              </w:rPr>
-              <w:t>Padrão</w:t>
-            </w:r>
-            <w:proofErr w:type="spellEnd"/>
+            <w:r>
+              <w:rPr>
+                <w:rFonts w:ascii="Arial" w:eastAsia="Arial" w:hAnsi="Arial" w:cs="Arial"/>
+                <w:sz w:val="24"/>
+                <w:szCs w:val="24"/>
+              </w:rPr>
+              <w:t>Normal</w:t>
+            </w:r>
           </w:p>
         </w:tc>
       </w:tr>
@@ -1265,7 +1263,15 @@
                 <w:sz w:val="24"/>
                 <w:szCs w:val="24"/>
               </w:rPr>
-              <w:t>0:30</w:t>
+              <w:t>0:</w:t>
+            </w:r>
+            <w:r>
+              <w:rPr>
+                <w:rFonts w:ascii="Arial" w:eastAsia="Arial" w:hAnsi="Arial" w:cs="Arial"/>
+                <w:sz w:val="24"/>
+                <w:szCs w:val="24"/>
+              </w:rPr>
+              <w:t>05</w:t>
             </w:r>
           </w:p>
           <w:p>
@@ -4658,6 +4664,7 @@
     <w:lsdException w:name="HTML Sample" w:semiHidden="1" w:unhideWhenUsed="1"/>
     <w:lsdException w:name="HTML Typewriter" w:semiHidden="1" w:unhideWhenUsed="1"/>
     <w:lsdException w:name="HTML Variable" w:semiHidden="1" w:unhideWhenUsed="1"/>
+    <w:lsdException w:name="Normal Table" w:semiHidden="1" w:unhideWhenUsed="1"/>
     <w:lsdException w:name="annotation subject" w:semiHidden="1" w:unhideWhenUsed="1"/>
     <w:lsdException w:name="No List" w:semiHidden="1" w:unhideWhenUsed="1"/>
     <w:lsdException w:name="Outline List 1" w:semiHidden="1" w:unhideWhenUsed="1"/>
@@ -4700,8 +4707,11 @@
     <w:lsdException w:name="Table Contemporary" w:semiHidden="1" w:unhideWhenUsed="1"/>
     <w:lsdException w:name="Table Elegant" w:semiHidden="1" w:unhideWhenUsed="1"/>
     <w:lsdException w:name="Table Professional" w:semiHidden="1" w:unhideWhenUsed="1"/>
+    <w:lsdException w:name="Table Subtle 1" w:semiHidden="1" w:unhideWhenUsed="1"/>
     <w:lsdException w:name="Table Subtle 2" w:semiHidden="1" w:unhideWhenUsed="1"/>
     <w:lsdException w:name="Table Web 1" w:semiHidden="1" w:unhideWhenUsed="1"/>
+    <w:lsdException w:name="Table Web 2" w:semiHidden="1" w:unhideWhenUsed="1"/>
+    <w:lsdException w:name="Table Web 3" w:semiHidden="1" w:unhideWhenUsed="1"/>
     <w:lsdException w:name="Balloon Text" w:semiHidden="1" w:unhideWhenUsed="1"/>
     <w:lsdException w:name="Table Grid" w:uiPriority="39"/>
     <w:lsdException w:name="Table Theme" w:semiHidden="1" w:unhideWhenUsed="1"/>

</xml_diff>

<commit_message>
Integração finalizada e mensagem de erro adicionada
</commit_message>
<xml_diff>
--- a/arquivos-de-ti/GMUD normal.docx
+++ b/arquivos-de-ti/GMUD normal.docx
@@ -1271,7 +1271,7 @@
                 <w:sz w:val="24"/>
                 <w:szCs w:val="24"/>
               </w:rPr>
-              <w:t>05</w:t>
+              <w:t>25</w:t>
             </w:r>
           </w:p>
           <w:p>
@@ -1377,7 +1377,15 @@
                 <w:sz w:val="24"/>
                 <w:szCs w:val="24"/>
               </w:rPr>
-              <w:t>1:05</w:t>
+              <w:t>1:</w:t>
+            </w:r>
+            <w:r>
+              <w:rPr>
+                <w:rFonts w:ascii="Arial" w:eastAsia="Arial" w:hAnsi="Arial" w:cs="Arial"/>
+                <w:sz w:val="24"/>
+                <w:szCs w:val="24"/>
+              </w:rPr>
+              <w:t>30</w:t>
             </w:r>
           </w:p>
         </w:tc>
@@ -2347,25 +2355,25 @@
     <w:tbl>
       <w:tblPr>
         <w:tblStyle w:val="Tabelacomgrade"/>
-        <w:tblW w:w="9380" w:type="dxa"/>
+        <w:tblW w:w="9395" w:type="dxa"/>
         <w:tblLayout w:type="fixed"/>
         <w:tblLook w:val="06A0" w:firstRow="1" w:lastRow="0" w:firstColumn="1" w:lastColumn="0" w:noHBand="1" w:noVBand="1"/>
       </w:tblPr>
       <w:tblGrid>
-        <w:gridCol w:w="1564"/>
-        <w:gridCol w:w="1414"/>
-        <w:gridCol w:w="1715"/>
         <w:gridCol w:w="1566"/>
-        <w:gridCol w:w="1564"/>
-        <w:gridCol w:w="1557"/>
+        <w:gridCol w:w="1416"/>
+        <w:gridCol w:w="1717"/>
+        <w:gridCol w:w="1570"/>
+        <w:gridCol w:w="1566"/>
+        <w:gridCol w:w="1560"/>
       </w:tblGrid>
       <w:tr>
         <w:trPr>
-          <w:trHeight w:val="351"/>
+          <w:trHeight w:val="343"/>
         </w:trPr>
         <w:tc>
           <w:tcPr>
-            <w:tcW w:w="9380" w:type="dxa"/>
+            <w:tcW w:w="9395" w:type="dxa"/>
             <w:gridSpan w:val="6"/>
             <w:shd w:val="clear" w:color="auto" w:fill="1E8BCD"/>
           </w:tcPr>
@@ -2401,11 +2409,11 @@
       </w:tr>
       <w:tr>
         <w:trPr>
-          <w:trHeight w:val="351"/>
+          <w:trHeight w:val="343"/>
         </w:trPr>
         <w:tc>
           <w:tcPr>
-            <w:tcW w:w="1564" w:type="dxa"/>
+            <w:tcW w:w="1566" w:type="dxa"/>
             <w:shd w:val="clear" w:color="auto" w:fill="1E8BCD"/>
           </w:tcPr>
           <w:p>
@@ -2431,7 +2439,7 @@
         </w:tc>
         <w:tc>
           <w:tcPr>
-            <w:tcW w:w="1414" w:type="dxa"/>
+            <w:tcW w:w="1416" w:type="dxa"/>
             <w:shd w:val="clear" w:color="auto" w:fill="1E8BCD"/>
           </w:tcPr>
           <w:p>
@@ -2457,7 +2465,7 @@
         </w:tc>
         <w:tc>
           <w:tcPr>
-            <w:tcW w:w="1715" w:type="dxa"/>
+            <w:tcW w:w="1717" w:type="dxa"/>
             <w:shd w:val="clear" w:color="auto" w:fill="1E8BCD"/>
           </w:tcPr>
           <w:p>
@@ -2483,7 +2491,7 @@
         </w:tc>
         <w:tc>
           <w:tcPr>
-            <w:tcW w:w="1564" w:type="dxa"/>
+            <w:tcW w:w="1568" w:type="dxa"/>
             <w:shd w:val="clear" w:color="auto" w:fill="1E8BCD"/>
           </w:tcPr>
           <w:p>
@@ -2517,7 +2525,7 @@
         </w:tc>
         <w:tc>
           <w:tcPr>
-            <w:tcW w:w="1564" w:type="dxa"/>
+            <w:tcW w:w="1566" w:type="dxa"/>
             <w:shd w:val="clear" w:color="auto" w:fill="1E8BCD"/>
           </w:tcPr>
           <w:p>
@@ -2551,7 +2559,7 @@
         </w:tc>
         <w:tc>
           <w:tcPr>
-            <w:tcW w:w="1555" w:type="dxa"/>
+            <w:tcW w:w="1559" w:type="dxa"/>
             <w:shd w:val="clear" w:color="auto" w:fill="1E8BCD"/>
           </w:tcPr>
           <w:p>
@@ -2596,11 +2604,11 @@
       </w:tr>
       <w:tr>
         <w:trPr>
-          <w:trHeight w:val="351"/>
+          <w:trHeight w:val="343"/>
         </w:trPr>
         <w:tc>
           <w:tcPr>
-            <w:tcW w:w="1564" w:type="dxa"/>
+            <w:tcW w:w="1566" w:type="dxa"/>
           </w:tcPr>
           <w:p>
             <w:pPr>
@@ -2622,7 +2630,7 @@
         </w:tc>
         <w:tc>
           <w:tcPr>
-            <w:tcW w:w="1414" w:type="dxa"/>
+            <w:tcW w:w="1416" w:type="dxa"/>
           </w:tcPr>
           <w:p>
             <w:pPr>
@@ -2666,7 +2674,7 @@
         </w:tc>
         <w:tc>
           <w:tcPr>
-            <w:tcW w:w="1715" w:type="dxa"/>
+            <w:tcW w:w="1717" w:type="dxa"/>
           </w:tcPr>
           <w:p>
             <w:pPr>
@@ -2688,7 +2696,7 @@
         </w:tc>
         <w:tc>
           <w:tcPr>
-            <w:tcW w:w="1564" w:type="dxa"/>
+            <w:tcW w:w="1568" w:type="dxa"/>
           </w:tcPr>
           <w:p>
             <w:pPr>
@@ -2752,7 +2760,7 @@
         </w:tc>
         <w:tc>
           <w:tcPr>
-            <w:tcW w:w="1564" w:type="dxa"/>
+            <w:tcW w:w="1566" w:type="dxa"/>
           </w:tcPr>
           <w:p>
             <w:pPr>
@@ -2784,7 +2792,7 @@
         </w:tc>
         <w:tc>
           <w:tcPr>
-            <w:tcW w:w="1555" w:type="dxa"/>
+            <w:tcW w:w="1559" w:type="dxa"/>
           </w:tcPr>
           <w:p>
             <w:pPr>
@@ -2851,11 +2859,11 @@
       </w:tr>
       <w:tr>
         <w:trPr>
-          <w:trHeight w:val="351"/>
+          <w:trHeight w:val="343"/>
         </w:trPr>
         <w:tc>
           <w:tcPr>
-            <w:tcW w:w="1564" w:type="dxa"/>
+            <w:tcW w:w="1566" w:type="dxa"/>
           </w:tcPr>
           <w:p>
             <w:pPr>
@@ -2877,7 +2885,7 @@
         </w:tc>
         <w:tc>
           <w:tcPr>
-            <w:tcW w:w="1414" w:type="dxa"/>
+            <w:tcW w:w="1416" w:type="dxa"/>
           </w:tcPr>
           <w:p>
             <w:pPr>
@@ -2910,7 +2918,7 @@
         </w:tc>
         <w:tc>
           <w:tcPr>
-            <w:tcW w:w="1715" w:type="dxa"/>
+            <w:tcW w:w="1717" w:type="dxa"/>
           </w:tcPr>
           <w:p>
             <w:pPr>
@@ -2932,7 +2940,7 @@
         </w:tc>
         <w:tc>
           <w:tcPr>
-            <w:tcW w:w="1564" w:type="dxa"/>
+            <w:tcW w:w="1568" w:type="dxa"/>
           </w:tcPr>
           <w:p>
             <w:pPr>
@@ -2996,7 +3004,7 @@
         </w:tc>
         <w:tc>
           <w:tcPr>
-            <w:tcW w:w="1564" w:type="dxa"/>
+            <w:tcW w:w="1566" w:type="dxa"/>
           </w:tcPr>
           <w:p>
             <w:pPr>
@@ -3028,7 +3036,7 @@
         </w:tc>
         <w:tc>
           <w:tcPr>
-            <w:tcW w:w="1555" w:type="dxa"/>
+            <w:tcW w:w="1559" w:type="dxa"/>
           </w:tcPr>
           <w:p>
             <w:pPr>
@@ -3043,11 +3051,11 @@
       </w:tr>
       <w:tr>
         <w:trPr>
-          <w:trHeight w:val="351"/>
+          <w:trHeight w:val="343"/>
         </w:trPr>
         <w:tc>
           <w:tcPr>
-            <w:tcW w:w="1564" w:type="dxa"/>
+            <w:tcW w:w="1566" w:type="dxa"/>
           </w:tcPr>
           <w:p>
             <w:pPr>
@@ -3069,7 +3077,7 @@
         </w:tc>
         <w:tc>
           <w:tcPr>
-            <w:tcW w:w="1414" w:type="dxa"/>
+            <w:tcW w:w="1416" w:type="dxa"/>
           </w:tcPr>
           <w:p>
             <w:pPr>
@@ -3093,7 +3101,7 @@
         </w:tc>
         <w:tc>
           <w:tcPr>
-            <w:tcW w:w="1715" w:type="dxa"/>
+            <w:tcW w:w="1717" w:type="dxa"/>
           </w:tcPr>
           <w:p>
             <w:pPr>
@@ -3115,7 +3123,7 @@
         </w:tc>
         <w:tc>
           <w:tcPr>
-            <w:tcW w:w="1564" w:type="dxa"/>
+            <w:tcW w:w="1568" w:type="dxa"/>
           </w:tcPr>
           <w:p>
             <w:pPr>
@@ -3196,7 +3204,7 @@
         </w:tc>
         <w:tc>
           <w:tcPr>
-            <w:tcW w:w="1564" w:type="dxa"/>
+            <w:tcW w:w="1566" w:type="dxa"/>
           </w:tcPr>
           <w:p>
             <w:pPr>
@@ -3236,7 +3244,7 @@
         </w:tc>
         <w:tc>
           <w:tcPr>
-            <w:tcW w:w="1555" w:type="dxa"/>
+            <w:tcW w:w="1559" w:type="dxa"/>
           </w:tcPr>
           <w:p>
             <w:pPr>
@@ -3261,11 +3269,11 @@
       </w:tr>
       <w:tr>
         <w:trPr>
-          <w:trHeight w:val="351"/>
+          <w:trHeight w:val="343"/>
         </w:trPr>
         <w:tc>
           <w:tcPr>
-            <w:tcW w:w="1564" w:type="dxa"/>
+            <w:tcW w:w="1566" w:type="dxa"/>
           </w:tcPr>
           <w:p>
             <w:pPr>
@@ -3287,7 +3295,7 @@
         </w:tc>
         <w:tc>
           <w:tcPr>
-            <w:tcW w:w="1414" w:type="dxa"/>
+            <w:tcW w:w="1416" w:type="dxa"/>
           </w:tcPr>
           <w:p>
             <w:pPr>
@@ -3320,7 +3328,7 @@
         </w:tc>
         <w:tc>
           <w:tcPr>
-            <w:tcW w:w="1715" w:type="dxa"/>
+            <w:tcW w:w="1717" w:type="dxa"/>
           </w:tcPr>
           <w:p>
             <w:pPr>
@@ -3342,7 +3350,7 @@
         </w:tc>
         <w:tc>
           <w:tcPr>
-            <w:tcW w:w="1564" w:type="dxa"/>
+            <w:tcW w:w="1568" w:type="dxa"/>
           </w:tcPr>
           <w:p>
             <w:pPr>
@@ -3423,7 +3431,7 @@
         </w:tc>
         <w:tc>
           <w:tcPr>
-            <w:tcW w:w="1564" w:type="dxa"/>
+            <w:tcW w:w="1566" w:type="dxa"/>
           </w:tcPr>
           <w:p>
             <w:pPr>
@@ -3463,7 +3471,7 @@
         </w:tc>
         <w:tc>
           <w:tcPr>
-            <w:tcW w:w="1555" w:type="dxa"/>
+            <w:tcW w:w="1559" w:type="dxa"/>
           </w:tcPr>
           <w:p>
             <w:pPr>
@@ -3514,11 +3522,11 @@
       </w:tr>
       <w:tr>
         <w:trPr>
-          <w:trHeight w:val="351"/>
+          <w:trHeight w:val="343"/>
         </w:trPr>
         <w:tc>
           <w:tcPr>
-            <w:tcW w:w="1564" w:type="dxa"/>
+            <w:tcW w:w="1566" w:type="dxa"/>
           </w:tcPr>
           <w:p>
             <w:pPr>
@@ -3540,7 +3548,7 @@
         </w:tc>
         <w:tc>
           <w:tcPr>
-            <w:tcW w:w="1414" w:type="dxa"/>
+            <w:tcW w:w="1416" w:type="dxa"/>
           </w:tcPr>
           <w:p>
             <w:pPr>
@@ -3564,7 +3572,7 @@
         </w:tc>
         <w:tc>
           <w:tcPr>
-            <w:tcW w:w="1715" w:type="dxa"/>
+            <w:tcW w:w="1717" w:type="dxa"/>
           </w:tcPr>
           <w:p>
             <w:pPr>
@@ -3586,7 +3594,7 @@
         </w:tc>
         <w:tc>
           <w:tcPr>
-            <w:tcW w:w="1564" w:type="dxa"/>
+            <w:tcW w:w="1568" w:type="dxa"/>
           </w:tcPr>
           <w:p>
             <w:pPr>
@@ -3676,7 +3684,7 @@
         </w:tc>
         <w:tc>
           <w:tcPr>
-            <w:tcW w:w="1564" w:type="dxa"/>
+            <w:tcW w:w="1566" w:type="dxa"/>
           </w:tcPr>
           <w:p>
             <w:pPr>
@@ -3716,7 +3724,7 @@
         </w:tc>
         <w:tc>
           <w:tcPr>
-            <w:tcW w:w="1555" w:type="dxa"/>
+            <w:tcW w:w="1559" w:type="dxa"/>
           </w:tcPr>
           <w:p>
             <w:pPr>
@@ -3767,11 +3775,11 @@
       </w:tr>
       <w:tr>
         <w:trPr>
-          <w:trHeight w:val="351"/>
+          <w:trHeight w:val="343"/>
         </w:trPr>
         <w:tc>
           <w:tcPr>
-            <w:tcW w:w="1564" w:type="dxa"/>
+            <w:tcW w:w="1566" w:type="dxa"/>
           </w:tcPr>
           <w:p>
             <w:pPr>
@@ -3793,7 +3801,7 @@
         </w:tc>
         <w:tc>
           <w:tcPr>
-            <w:tcW w:w="1414" w:type="dxa"/>
+            <w:tcW w:w="1416" w:type="dxa"/>
           </w:tcPr>
           <w:p>
             <w:pPr>
@@ -3817,7 +3825,7 @@
         </w:tc>
         <w:tc>
           <w:tcPr>
-            <w:tcW w:w="1715" w:type="dxa"/>
+            <w:tcW w:w="1717" w:type="dxa"/>
           </w:tcPr>
           <w:p>
             <w:pPr>
@@ -3839,7 +3847,7 @@
         </w:tc>
         <w:tc>
           <w:tcPr>
-            <w:tcW w:w="1564" w:type="dxa"/>
+            <w:tcW w:w="1568" w:type="dxa"/>
           </w:tcPr>
           <w:p>
             <w:pPr>
@@ -3920,7 +3928,7 @@
         </w:tc>
         <w:tc>
           <w:tcPr>
-            <w:tcW w:w="1564" w:type="dxa"/>
+            <w:tcW w:w="1566" w:type="dxa"/>
           </w:tcPr>
           <w:p>
             <w:pPr>
@@ -3968,7 +3976,7 @@
         </w:tc>
         <w:tc>
           <w:tcPr>
-            <w:tcW w:w="1555" w:type="dxa"/>
+            <w:tcW w:w="1559" w:type="dxa"/>
           </w:tcPr>
           <w:p>
             <w:pPr>
@@ -4002,11 +4010,11 @@
       </w:tr>
       <w:tr>
         <w:trPr>
-          <w:trHeight w:val="351"/>
+          <w:trHeight w:val="343"/>
         </w:trPr>
         <w:tc>
           <w:tcPr>
-            <w:tcW w:w="1564" w:type="dxa"/>
+            <w:tcW w:w="1566" w:type="dxa"/>
           </w:tcPr>
           <w:p>
             <w:pPr>
@@ -4046,7 +4054,7 @@
         </w:tc>
         <w:tc>
           <w:tcPr>
-            <w:tcW w:w="1414" w:type="dxa"/>
+            <w:tcW w:w="1416" w:type="dxa"/>
           </w:tcPr>
           <w:p>
             <w:pPr>
@@ -4070,7 +4078,7 @@
         </w:tc>
         <w:tc>
           <w:tcPr>
-            <w:tcW w:w="1715" w:type="dxa"/>
+            <w:tcW w:w="1717" w:type="dxa"/>
           </w:tcPr>
           <w:p>
             <w:pPr>
@@ -4092,7 +4100,7 @@
         </w:tc>
         <w:tc>
           <w:tcPr>
-            <w:tcW w:w="1564" w:type="dxa"/>
+            <w:tcW w:w="1568" w:type="dxa"/>
           </w:tcPr>
           <w:p>
             <w:pPr>
@@ -4173,7 +4181,7 @@
         </w:tc>
         <w:tc>
           <w:tcPr>
-            <w:tcW w:w="1564" w:type="dxa"/>
+            <w:tcW w:w="1566" w:type="dxa"/>
           </w:tcPr>
           <w:p>
             <w:pPr>
@@ -4205,7 +4213,7 @@
         </w:tc>
         <w:tc>
           <w:tcPr>
-            <w:tcW w:w="1555" w:type="dxa"/>
+            <w:tcW w:w="1559" w:type="dxa"/>
           </w:tcPr>
           <w:p>
             <w:pPr>
@@ -4220,11 +4228,11 @@
       </w:tr>
       <w:tr>
         <w:trPr>
-          <w:trHeight w:val="351"/>
+          <w:trHeight w:val="343"/>
         </w:trPr>
         <w:tc>
           <w:tcPr>
-            <w:tcW w:w="1564" w:type="dxa"/>
+            <w:tcW w:w="1566" w:type="dxa"/>
           </w:tcPr>
           <w:p>
             <w:pPr>
@@ -4246,7 +4254,7 @@
         </w:tc>
         <w:tc>
           <w:tcPr>
-            <w:tcW w:w="1414" w:type="dxa"/>
+            <w:tcW w:w="1416" w:type="dxa"/>
           </w:tcPr>
           <w:p>
             <w:pPr>
@@ -4290,7 +4298,7 @@
         </w:tc>
         <w:tc>
           <w:tcPr>
-            <w:tcW w:w="1715" w:type="dxa"/>
+            <w:tcW w:w="1717" w:type="dxa"/>
           </w:tcPr>
           <w:p>
             <w:pPr>
@@ -4312,7 +4320,7 @@
         </w:tc>
         <w:tc>
           <w:tcPr>
-            <w:tcW w:w="1564" w:type="dxa"/>
+            <w:tcW w:w="1568" w:type="dxa"/>
           </w:tcPr>
           <w:p>
             <w:pPr>
@@ -4352,7 +4360,7 @@
         </w:tc>
         <w:tc>
           <w:tcPr>
-            <w:tcW w:w="1564" w:type="dxa"/>
+            <w:tcW w:w="1566" w:type="dxa"/>
           </w:tcPr>
           <w:p>
             <w:pPr>
@@ -4384,7 +4392,7 @@
         </w:tc>
         <w:tc>
           <w:tcPr>
-            <w:tcW w:w="1555" w:type="dxa"/>
+            <w:tcW w:w="1559" w:type="dxa"/>
           </w:tcPr>
           <w:p>
             <w:pPr>
@@ -4417,11 +4425,11 @@
       </w:tr>
       <w:tr>
         <w:trPr>
-          <w:trHeight w:val="351"/>
+          <w:trHeight w:val="343"/>
         </w:trPr>
         <w:tc>
           <w:tcPr>
-            <w:tcW w:w="6259" w:type="dxa"/>
+            <w:tcW w:w="6269" w:type="dxa"/>
             <w:gridSpan w:val="4"/>
             <w:shd w:val="clear" w:color="auto" w:fill="1E8BCD"/>
           </w:tcPr>
@@ -4456,7 +4464,7 @@
         </w:tc>
         <w:tc>
           <w:tcPr>
-            <w:tcW w:w="3120" w:type="dxa"/>
+            <w:tcW w:w="3126" w:type="dxa"/>
             <w:gridSpan w:val="2"/>
           </w:tcPr>
           <w:p>
@@ -4506,6 +4514,102 @@
                 <w:szCs w:val="20"/>
               </w:rPr>
               <w:t>25</w:t>
+            </w:r>
+          </w:p>
+        </w:tc>
+      </w:tr>
+      <w:tr>
+        <w:trPr>
+          <w:trHeight w:val="343"/>
+        </w:trPr>
+        <w:tc>
+          <w:tcPr>
+            <w:tcW w:w="6269" w:type="dxa"/>
+            <w:gridSpan w:val="4"/>
+            <w:shd w:val="clear" w:color="auto" w:fill="1E8BCD"/>
+          </w:tcPr>
+          <w:p>
+            <w:pPr>
+              <w:rPr>
+                <w:rFonts w:ascii="Arial" w:eastAsia="Arial" w:hAnsi="Arial" w:cs="Arial"/>
+                <w:sz w:val="20"/>
+                <w:szCs w:val="20"/>
+                <w:lang w:val="pt-BR"/>
+              </w:rPr>
+            </w:pPr>
+          </w:p>
+          <w:p>
+            <w:pPr>
+              <w:rPr>
+                <w:rFonts w:ascii="Arial" w:eastAsia="Arial" w:hAnsi="Arial" w:cs="Arial"/>
+                <w:sz w:val="20"/>
+                <w:szCs w:val="20"/>
+                <w:lang w:val="pt-BR"/>
+              </w:rPr>
+            </w:pPr>
+            <w:r>
+              <w:rPr>
+                <w:rFonts w:ascii="Arial" w:eastAsia="Arial" w:hAnsi="Arial" w:cs="Arial"/>
+                <w:sz w:val="20"/>
+                <w:szCs w:val="20"/>
+                <w:lang w:val="pt-BR"/>
+              </w:rPr>
+              <w:t xml:space="preserve">Tempo total de </w:t>
+            </w:r>
+            <w:proofErr w:type="spellStart"/>
+            <w:r>
+              <w:rPr>
+                <w:rFonts w:ascii="Arial" w:eastAsia="Arial" w:hAnsi="Arial" w:cs="Arial"/>
+                <w:sz w:val="20"/>
+                <w:szCs w:val="20"/>
+                <w:lang w:val="pt-BR"/>
+              </w:rPr>
+              <w:t>rollback</w:t>
+            </w:r>
+            <w:proofErr w:type="spellEnd"/>
+            <w:r>
+              <w:rPr>
+                <w:rFonts w:ascii="Arial" w:eastAsia="Arial" w:hAnsi="Arial" w:cs="Arial"/>
+                <w:sz w:val="20"/>
+                <w:szCs w:val="20"/>
+                <w:lang w:val="pt-BR"/>
+              </w:rPr>
+              <w:t>:</w:t>
+            </w:r>
+          </w:p>
+        </w:tc>
+        <w:tc>
+          <w:tcPr>
+            <w:tcW w:w="3126" w:type="dxa"/>
+            <w:gridSpan w:val="2"/>
+          </w:tcPr>
+          <w:p>
+            <w:pPr>
+              <w:rPr>
+                <w:rFonts w:ascii="Arial" w:eastAsia="Arial" w:hAnsi="Arial" w:cs="Arial"/>
+                <w:sz w:val="20"/>
+                <w:szCs w:val="20"/>
+                <w:lang w:val="pt-BR"/>
+              </w:rPr>
+            </w:pPr>
+          </w:p>
+          <w:p>
+            <w:pPr>
+              <w:rPr>
+                <w:rFonts w:ascii="Arial" w:eastAsia="Arial" w:hAnsi="Arial" w:cs="Arial"/>
+                <w:sz w:val="20"/>
+                <w:szCs w:val="20"/>
+                <w:lang w:val="pt-BR"/>
+              </w:rPr>
+            </w:pPr>
+            <w:r>
+              <w:rPr>
+                <w:rFonts w:ascii="Arial" w:eastAsia="Arial" w:hAnsi="Arial" w:cs="Arial"/>
+                <w:sz w:val="20"/>
+                <w:szCs w:val="20"/>
+                <w:lang w:val="pt-BR"/>
+              </w:rPr>
+              <w:t>1:30</w:t>
             </w:r>
           </w:p>
         </w:tc>
@@ -4518,6 +4622,17 @@
           <w:rFonts w:ascii="Arial" w:eastAsia="Arial" w:hAnsi="Arial" w:cs="Arial"/>
           <w:sz w:val="24"/>
           <w:szCs w:val="24"/>
+          <w:lang w:val="pt-BR"/>
+        </w:rPr>
+      </w:pPr>
+    </w:p>
+    <w:p>
+      <w:pPr>
+        <w:rPr>
+          <w:rFonts w:ascii="Arial" w:eastAsia="Arial" w:hAnsi="Arial" w:cs="Arial"/>
+          <w:sz w:val="24"/>
+          <w:szCs w:val="24"/>
+          <w:lang w:val="pt-BR"/>
         </w:rPr>
       </w:pPr>
     </w:p>
@@ -4528,6 +4643,7 @@
           <w:rFonts w:ascii="Arial" w:eastAsia="Arial" w:hAnsi="Arial" w:cs="Arial"/>
           <w:sz w:val="24"/>
           <w:szCs w:val="24"/>
+          <w:lang w:val="pt-BR"/>
         </w:rPr>
       </w:pPr>
     </w:p>
@@ -5248,4 +5364,16 @@
     </a:ext>
   </a:extLst>
 </a:theme>
+</file>
+
+<file path=customXml/item1.xml><?xml version="1.0" encoding="utf-8"?>
+<b:Sources xmlns:b="http://schemas.openxmlformats.org/officeDocument/2006/bibliography" xmlns="http://schemas.openxmlformats.org/officeDocument/2006/bibliography" SelectedStyle="/APASixthEditionOfficeOnline.xsl" StyleName="APA" Version="6"/>
+</file>
+
+<file path=customXml/itemProps1.xml><?xml version="1.0" encoding="utf-8"?>
+<ds:datastoreItem xmlns:ds="http://schemas.openxmlformats.org/officeDocument/2006/customXml" ds:itemID="{D7EB0563-30EC-8D4B-87BE-43FF7EDEA91B}">
+  <ds:schemaRefs>
+    <ds:schemaRef ds:uri="http://schemas.openxmlformats.org/officeDocument/2006/bibliography"/>
+  </ds:schemaRefs>
+</ds:datastoreItem>
 </file>
</xml_diff>